<commit_message>
database and db.models created, log_in and sign_in html created, config.py created, main css file created.
</commit_message>
<xml_diff>
--- a/Social site.docx
+++ b/Social site.docx
@@ -34,39 +34,7 @@
           <w:rFonts w:ascii="Courier New" w:hAnsi="Courier New" w:cs="Courier New"/>
           <w:b/>
         </w:rPr>
-        <w:t xml:space="preserve">Started with creating </w:t>
-      </w:r>
-      <w:proofErr w:type="spellStart"/>
-      <w:r>
-        <w:rPr>
-          <w:rFonts w:ascii="Courier New" w:hAnsi="Courier New" w:cs="Courier New"/>
-          <w:b/>
-        </w:rPr>
-        <w:t>Virtualevn</w:t>
-      </w:r>
-      <w:proofErr w:type="spellEnd"/>
-      <w:r>
-        <w:rPr>
-          <w:rFonts w:ascii="Courier New" w:hAnsi="Courier New" w:cs="Courier New"/>
-          <w:b/>
-        </w:rPr>
-        <w:t xml:space="preserve"> and </w:t>
-      </w:r>
-      <w:proofErr w:type="spellStart"/>
-      <w:r>
-        <w:rPr>
-          <w:rFonts w:ascii="Courier New" w:hAnsi="Courier New" w:cs="Courier New"/>
-          <w:b/>
-        </w:rPr>
-        <w:t>git</w:t>
-      </w:r>
-      <w:proofErr w:type="spellEnd"/>
-      <w:r>
-        <w:rPr>
-          <w:rFonts w:ascii="Courier New" w:hAnsi="Courier New" w:cs="Courier New"/>
-          <w:b/>
-        </w:rPr>
-        <w:t xml:space="preserve">. </w:t>
+        <w:t xml:space="preserve">Started with creating Virtualevn and git. </w:t>
       </w:r>
     </w:p>
     <w:p>
@@ -81,33 +49,8 @@
           <w:rFonts w:ascii="Courier New" w:hAnsi="Courier New" w:cs="Courier New"/>
           <w:b/>
         </w:rPr>
-        <w:t>&gt;&gt;&gt;</w:t>
+        <w:t>&gt;&gt;&gt;git init</w:t>
       </w:r>
-      <w:proofErr w:type="spellStart"/>
-      <w:r>
-        <w:rPr>
-          <w:rFonts w:ascii="Courier New" w:hAnsi="Courier New" w:cs="Courier New"/>
-          <w:b/>
-        </w:rPr>
-        <w:t>git</w:t>
-      </w:r>
-      <w:proofErr w:type="spellEnd"/>
-      <w:r>
-        <w:rPr>
-          <w:rFonts w:ascii="Courier New" w:hAnsi="Courier New" w:cs="Courier New"/>
-          <w:b/>
-        </w:rPr>
-        <w:t xml:space="preserve"> </w:t>
-      </w:r>
-      <w:proofErr w:type="spellStart"/>
-      <w:r>
-        <w:rPr>
-          <w:rFonts w:ascii="Courier New" w:hAnsi="Courier New" w:cs="Courier New"/>
-          <w:b/>
-        </w:rPr>
-        <w:t>init</w:t>
-      </w:r>
-      <w:proofErr w:type="spellEnd"/>
     </w:p>
     <w:p>
       <w:pPr>
@@ -121,39 +64,7 @@
           <w:rFonts w:ascii="Courier New" w:hAnsi="Courier New" w:cs="Courier New"/>
           <w:b/>
         </w:rPr>
-        <w:t>Creating .</w:t>
-      </w:r>
-      <w:proofErr w:type="spellStart"/>
-      <w:r>
-        <w:rPr>
-          <w:rFonts w:ascii="Courier New" w:hAnsi="Courier New" w:cs="Courier New"/>
-          <w:b/>
-        </w:rPr>
-        <w:t>gitignore</w:t>
-      </w:r>
-      <w:proofErr w:type="spellEnd"/>
-      <w:r>
-        <w:rPr>
-          <w:rFonts w:ascii="Courier New" w:hAnsi="Courier New" w:cs="Courier New"/>
-          <w:b/>
-        </w:rPr>
-        <w:t xml:space="preserve"> file, because </w:t>
-      </w:r>
-      <w:proofErr w:type="spellStart"/>
-      <w:r>
-        <w:rPr>
-          <w:rFonts w:ascii="Courier New" w:hAnsi="Courier New" w:cs="Courier New"/>
-          <w:b/>
-        </w:rPr>
-        <w:t>virtualenv</w:t>
-      </w:r>
-      <w:proofErr w:type="spellEnd"/>
-      <w:r>
-        <w:rPr>
-          <w:rFonts w:ascii="Courier New" w:hAnsi="Courier New" w:cs="Courier New"/>
-          <w:b/>
-        </w:rPr>
-        <w:t xml:space="preserve"> should not go in there</w:t>
+        <w:t>Creating .gitignore file, because virtualenv should not go in there</w:t>
       </w:r>
       <w:r>
         <w:rPr>
@@ -186,25 +97,7 @@
           <w:b/>
           <w:color w:val="00B050"/>
         </w:rPr>
-        <w:t>How to add .</w:t>
-      </w:r>
-      <w:proofErr w:type="spellStart"/>
-      <w:r>
-        <w:rPr>
-          <w:rFonts w:ascii="Courier New" w:hAnsi="Courier New" w:cs="Courier New"/>
-          <w:b/>
-          <w:color w:val="00B050"/>
-        </w:rPr>
-        <w:t>gitignore</w:t>
-      </w:r>
-      <w:proofErr w:type="spellEnd"/>
-      <w:r>
-        <w:rPr>
-          <w:rFonts w:ascii="Courier New" w:hAnsi="Courier New" w:cs="Courier New"/>
-          <w:b/>
-          <w:color w:val="00B050"/>
-        </w:rPr>
-        <w:t xml:space="preserve"> info?</w:t>
+        <w:t>How to add .gitignore info?</w:t>
       </w:r>
     </w:p>
     <w:p/>
@@ -395,36 +288,8 @@
                 <w:sz w:val="20"/>
                 <w:szCs w:val="20"/>
               </w:rPr>
-              <w:t>logs/</w:t>
-            </w:r>
-            <w:proofErr w:type="spellStart"/>
-            <w:r>
-              <w:rPr>
-                <w:rFonts w:ascii="Courier New" w:eastAsia="Times New Roman" w:hAnsi="Courier New" w:cs="Courier New"/>
-                <w:sz w:val="20"/>
-                <w:szCs w:val="20"/>
-              </w:rPr>
-              <w:t>monday</w:t>
-            </w:r>
-            <w:proofErr w:type="spellEnd"/>
-            <w:r>
-              <w:rPr>
-                <w:rFonts w:ascii="Courier New" w:eastAsia="Times New Roman" w:hAnsi="Courier New" w:cs="Courier New"/>
-                <w:sz w:val="20"/>
-                <w:szCs w:val="20"/>
-              </w:rPr>
-              <w:t>/</w:t>
-            </w:r>
-            <w:proofErr w:type="spellStart"/>
-            <w:r>
-              <w:rPr>
-                <w:rFonts w:ascii="Courier New" w:eastAsia="Times New Roman" w:hAnsi="Courier New" w:cs="Courier New"/>
-                <w:sz w:val="20"/>
-                <w:szCs w:val="20"/>
-              </w:rPr>
-              <w:t>foo.bar</w:t>
-            </w:r>
-            <w:proofErr w:type="spellEnd"/>
+              <w:t>logs/monday/foo.bar</w:t>
+            </w:r>
             <w:r>
               <w:rPr>
                 <w:rFonts w:ascii="Times New Roman" w:eastAsia="Times New Roman" w:hAnsi="Times New Roman" w:cs="Times New Roman"/>
@@ -989,18 +854,8 @@
                 <w:sz w:val="20"/>
                 <w:szCs w:val="20"/>
               </w:rPr>
-              <w:t>*.</w:t>
-            </w:r>
-            <w:proofErr w:type="gramStart"/>
-            <w:r>
-              <w:rPr>
-                <w:rFonts w:ascii="Courier New" w:eastAsia="Times New Roman" w:hAnsi="Courier New" w:cs="Courier New"/>
-                <w:sz w:val="20"/>
-                <w:szCs w:val="20"/>
-              </w:rPr>
-              <w:t xml:space="preserve">log </w:t>
-            </w:r>
-            <w:proofErr w:type="gramEnd"/>
+              <w:t xml:space="preserve">*.log </w:t>
+            </w:r>
             <w:r>
               <w:rPr>
                 <w:rFonts w:ascii="Courier New" w:eastAsia="Times New Roman" w:hAnsi="Courier New" w:cs="Courier New"/>
@@ -1308,33 +1163,13 @@
                 <w:szCs w:val="20"/>
               </w:rPr>
             </w:pPr>
-            <w:proofErr w:type="spellStart"/>
-            <w:proofErr w:type="gramStart"/>
-            <w:r>
-              <w:rPr>
-                <w:rFonts w:ascii="Courier New" w:eastAsia="Times New Roman" w:hAnsi="Courier New" w:cs="Courier New"/>
-                <w:sz w:val="20"/>
-                <w:szCs w:val="20"/>
-              </w:rPr>
-              <w:t>debug</w:t>
-            </w:r>
-            <w:proofErr w:type="gramEnd"/>
-            <w:r>
-              <w:rPr>
-                <w:rFonts w:ascii="Courier New" w:eastAsia="Times New Roman" w:hAnsi="Courier New" w:cs="Courier New"/>
-                <w:sz w:val="20"/>
-                <w:szCs w:val="20"/>
-              </w:rPr>
-              <w:t>?.log</w:t>
-            </w:r>
-            <w:proofErr w:type="spellEnd"/>
-            <w:r>
-              <w:rPr>
-                <w:rFonts w:ascii="Courier New" w:eastAsia="Times New Roman" w:hAnsi="Courier New" w:cs="Courier New"/>
-                <w:sz w:val="20"/>
-                <w:szCs w:val="20"/>
-              </w:rPr>
-              <w:t xml:space="preserve"> </w:t>
+            <w:r>
+              <w:rPr>
+                <w:rFonts w:ascii="Courier New" w:eastAsia="Times New Roman" w:hAnsi="Courier New" w:cs="Courier New"/>
+                <w:sz w:val="20"/>
+                <w:szCs w:val="20"/>
+              </w:rPr>
+              <w:t xml:space="preserve">debug?.log </w:t>
             </w:r>
           </w:p>
         </w:tc>
@@ -1939,18 +1774,8 @@
                 <w:szCs w:val="20"/>
               </w:rPr>
               <w:br/>
-              <w:t>logs/latest/</w:t>
-            </w:r>
-            <w:proofErr w:type="spellStart"/>
-            <w:r>
-              <w:rPr>
-                <w:rFonts w:ascii="Courier New" w:eastAsia="Times New Roman" w:hAnsi="Courier New" w:cs="Courier New"/>
-                <w:sz w:val="20"/>
-                <w:szCs w:val="20"/>
-              </w:rPr>
-              <w:t>foo.bar</w:t>
-            </w:r>
-            <w:proofErr w:type="spellEnd"/>
+              <w:t>logs/latest/foo.bar</w:t>
+            </w:r>
             <w:r>
               <w:rPr>
                 <w:rFonts w:ascii="Courier New" w:eastAsia="Times New Roman" w:hAnsi="Courier New" w:cs="Courier New"/>
@@ -2056,37 +1881,17 @@
                 <w:szCs w:val="20"/>
               </w:rPr>
               <w:br/>
-              <w:t>logs/latest/</w:t>
-            </w:r>
-            <w:proofErr w:type="spellStart"/>
-            <w:r>
-              <w:rPr>
-                <w:rFonts w:ascii="Courier New" w:eastAsia="Times New Roman" w:hAnsi="Courier New" w:cs="Courier New"/>
-                <w:sz w:val="20"/>
-                <w:szCs w:val="20"/>
-              </w:rPr>
-              <w:t>foo.bar</w:t>
-            </w:r>
-            <w:proofErr w:type="spellEnd"/>
-            <w:r>
-              <w:rPr>
-                <w:rFonts w:ascii="Courier New" w:eastAsia="Times New Roman" w:hAnsi="Courier New" w:cs="Courier New"/>
-                <w:sz w:val="20"/>
-                <w:szCs w:val="20"/>
-              </w:rPr>
-              <w:br/>
-              <w:t>build/logs/</w:t>
-            </w:r>
-            <w:proofErr w:type="spellStart"/>
-            <w:r>
-              <w:rPr>
-                <w:rFonts w:ascii="Courier New" w:eastAsia="Times New Roman" w:hAnsi="Courier New" w:cs="Courier New"/>
-                <w:sz w:val="20"/>
-                <w:szCs w:val="20"/>
-              </w:rPr>
-              <w:t>foo.bar</w:t>
-            </w:r>
-            <w:proofErr w:type="spellEnd"/>
+              <w:t>logs/latest/foo.bar</w:t>
+            </w:r>
+            <w:r>
+              <w:rPr>
+                <w:rFonts w:ascii="Courier New" w:eastAsia="Times New Roman" w:hAnsi="Courier New" w:cs="Courier New"/>
+                <w:sz w:val="20"/>
+                <w:szCs w:val="20"/>
+              </w:rPr>
+              <w:br/>
+              <w:t>build/logs/foo.bar</w:t>
+            </w:r>
             <w:r>
               <w:rPr>
                 <w:rFonts w:ascii="Courier New" w:eastAsia="Times New Roman" w:hAnsi="Courier New" w:cs="Courier New"/>
@@ -2234,43 +2039,7 @@
                 <w:szCs w:val="24"/>
               </w:rPr>
               <w:br/>
-              <w:t xml:space="preserve">Nope! Due to a performance-related quirk in </w:t>
-            </w:r>
-            <w:proofErr w:type="spellStart"/>
-            <w:r>
-              <w:rPr>
-                <w:rFonts w:ascii="Times New Roman" w:eastAsia="Times New Roman" w:hAnsi="Times New Roman" w:cs="Times New Roman"/>
-                <w:sz w:val="24"/>
-                <w:szCs w:val="24"/>
-              </w:rPr>
-              <w:t>Git</w:t>
-            </w:r>
-            <w:proofErr w:type="spellEnd"/>
-            <w:r>
-              <w:rPr>
-                <w:rFonts w:ascii="Times New Roman" w:eastAsia="Times New Roman" w:hAnsi="Times New Roman" w:cs="Times New Roman"/>
-                <w:sz w:val="24"/>
-                <w:szCs w:val="24"/>
-              </w:rPr>
-              <w:t xml:space="preserve">, you </w:t>
-            </w:r>
-            <w:proofErr w:type="spellStart"/>
-            <w:r>
-              <w:rPr>
-                <w:rFonts w:ascii="Times New Roman" w:eastAsia="Times New Roman" w:hAnsi="Times New Roman" w:cs="Times New Roman"/>
-                <w:sz w:val="24"/>
-                <w:szCs w:val="24"/>
-              </w:rPr>
-              <w:t>can not</w:t>
-            </w:r>
-            <w:proofErr w:type="spellEnd"/>
-            <w:r>
-              <w:rPr>
-                <w:rFonts w:ascii="Times New Roman" w:eastAsia="Times New Roman" w:hAnsi="Times New Roman" w:cs="Times New Roman"/>
-                <w:sz w:val="24"/>
-                <w:szCs w:val="24"/>
-              </w:rPr>
-              <w:t xml:space="preserve"> negate a file that is ignored due to a pattern matching a directory </w:t>
+              <w:t xml:space="preserve">Nope! Due to a performance-related quirk in Git, you can not negate a file that is ignored due to a pattern matching a directory </w:t>
             </w:r>
           </w:p>
         </w:tc>
@@ -2334,52 +2103,16 @@
                 <w:szCs w:val="20"/>
               </w:rPr>
               <w:br/>
-              <w:t>logs/</w:t>
-            </w:r>
-            <w:proofErr w:type="spellStart"/>
-            <w:r>
-              <w:rPr>
-                <w:rFonts w:ascii="Courier New" w:eastAsia="Times New Roman" w:hAnsi="Courier New" w:cs="Courier New"/>
-                <w:sz w:val="20"/>
-                <w:szCs w:val="20"/>
-              </w:rPr>
-              <w:t>monday</w:t>
-            </w:r>
-            <w:proofErr w:type="spellEnd"/>
-            <w:r>
-              <w:rPr>
-                <w:rFonts w:ascii="Courier New" w:eastAsia="Times New Roman" w:hAnsi="Courier New" w:cs="Courier New"/>
-                <w:sz w:val="20"/>
-                <w:szCs w:val="20"/>
-              </w:rPr>
-              <w:t>/debug.log</w:t>
-            </w:r>
-            <w:r>
-              <w:rPr>
-                <w:rFonts w:ascii="Courier New" w:eastAsia="Times New Roman" w:hAnsi="Courier New" w:cs="Courier New"/>
-                <w:sz w:val="20"/>
-                <w:szCs w:val="20"/>
-              </w:rPr>
-              <w:br/>
-              <w:t>logs/</w:t>
-            </w:r>
-            <w:proofErr w:type="spellStart"/>
-            <w:r>
-              <w:rPr>
-                <w:rFonts w:ascii="Courier New" w:eastAsia="Times New Roman" w:hAnsi="Courier New" w:cs="Courier New"/>
-                <w:sz w:val="20"/>
-                <w:szCs w:val="20"/>
-              </w:rPr>
-              <w:t>monday</w:t>
-            </w:r>
-            <w:proofErr w:type="spellEnd"/>
-            <w:r>
-              <w:rPr>
-                <w:rFonts w:ascii="Courier New" w:eastAsia="Times New Roman" w:hAnsi="Courier New" w:cs="Courier New"/>
-                <w:sz w:val="20"/>
-                <w:szCs w:val="20"/>
-              </w:rPr>
-              <w:t xml:space="preserve">/pm/debug.log </w:t>
+              <w:t>logs/monday/debug.log</w:t>
+            </w:r>
+            <w:r>
+              <w:rPr>
+                <w:rFonts w:ascii="Courier New" w:eastAsia="Times New Roman" w:hAnsi="Courier New" w:cs="Courier New"/>
+                <w:sz w:val="20"/>
+                <w:szCs w:val="20"/>
+              </w:rPr>
+              <w:br/>
+              <w:t xml:space="preserve">logs/monday/pm/debug.log </w:t>
             </w:r>
           </w:p>
         </w:tc>
@@ -2459,52 +2192,16 @@
                 <w:sz w:val="20"/>
                 <w:szCs w:val="20"/>
               </w:rPr>
-              <w:t>logs/</w:t>
-            </w:r>
-            <w:proofErr w:type="spellStart"/>
-            <w:r>
-              <w:rPr>
-                <w:rFonts w:ascii="Courier New" w:eastAsia="Times New Roman" w:hAnsi="Courier New" w:cs="Courier New"/>
-                <w:sz w:val="20"/>
-                <w:szCs w:val="20"/>
-              </w:rPr>
-              <w:t>monday</w:t>
-            </w:r>
-            <w:proofErr w:type="spellEnd"/>
-            <w:r>
-              <w:rPr>
-                <w:rFonts w:ascii="Courier New" w:eastAsia="Times New Roman" w:hAnsi="Courier New" w:cs="Courier New"/>
-                <w:sz w:val="20"/>
-                <w:szCs w:val="20"/>
-              </w:rPr>
-              <w:t>/debug.log</w:t>
-            </w:r>
-            <w:r>
-              <w:rPr>
-                <w:rFonts w:ascii="Courier New" w:eastAsia="Times New Roman" w:hAnsi="Courier New" w:cs="Courier New"/>
-                <w:sz w:val="20"/>
-                <w:szCs w:val="20"/>
-              </w:rPr>
-              <w:br/>
-              <w:t>logs/</w:t>
-            </w:r>
-            <w:proofErr w:type="spellStart"/>
-            <w:r>
-              <w:rPr>
-                <w:rFonts w:ascii="Courier New" w:eastAsia="Times New Roman" w:hAnsi="Courier New" w:cs="Courier New"/>
-                <w:sz w:val="20"/>
-                <w:szCs w:val="20"/>
-              </w:rPr>
-              <w:t>tuesday</w:t>
-            </w:r>
-            <w:proofErr w:type="spellEnd"/>
-            <w:r>
-              <w:rPr>
-                <w:rFonts w:ascii="Courier New" w:eastAsia="Times New Roman" w:hAnsi="Courier New" w:cs="Courier New"/>
-                <w:sz w:val="20"/>
-                <w:szCs w:val="20"/>
-              </w:rPr>
-              <w:t>/debug.log</w:t>
+              <w:t>logs/monday/debug.log</w:t>
+            </w:r>
+            <w:r>
+              <w:rPr>
+                <w:rFonts w:ascii="Courier New" w:eastAsia="Times New Roman" w:hAnsi="Courier New" w:cs="Courier New"/>
+                <w:sz w:val="20"/>
+                <w:szCs w:val="20"/>
+              </w:rPr>
+              <w:br/>
+              <w:t>logs/tuesday/debug.log</w:t>
             </w:r>
             <w:r>
               <w:rPr>
@@ -2579,8 +2276,6 @@
               </w:rPr>
               <w:t xml:space="preserve">logs/debug.log </w:t>
             </w:r>
-            <w:bookmarkStart w:id="0" w:name="_GoBack"/>
-            <w:bookmarkEnd w:id="0"/>
           </w:p>
         </w:tc>
         <w:tc>
@@ -2662,8 +2357,888 @@
         </w:tc>
       </w:tr>
     </w:tbl>
+    <w:p>
+      <w:pPr>
+        <w:shd w:val="clear" w:color="auto" w:fill="FFFFFF"/>
+        <w:spacing w:after="240" w:line="240" w:lineRule="auto"/>
+        <w:rPr>
+          <w:rFonts w:ascii="Segoe UI" w:eastAsia="Times New Roman" w:hAnsi="Segoe UI" w:cs="Segoe UI"/>
+          <w:color w:val="24292E"/>
+          <w:sz w:val="24"/>
+          <w:szCs w:val="24"/>
+        </w:rPr>
+      </w:pPr>
+      <w:r>
+        <w:rPr>
+          <w:rFonts w:ascii="Segoe UI" w:eastAsia="Times New Roman" w:hAnsi="Segoe UI" w:cs="Segoe UI"/>
+          <w:color w:val="24292E"/>
+          <w:sz w:val="24"/>
+          <w:szCs w:val="24"/>
+        </w:rPr>
+        <w:lastRenderedPageBreak/>
+        <w:t>If you want to ignore a file that is already checked in, you must untrack the file before you add a rule to ignore it. From your terminal, untrack the file.</w:t>
+      </w:r>
+    </w:p>
+    <w:p>
+      <w:pPr>
+        <w:shd w:val="clear" w:color="auto" w:fill="F6F8FA"/>
+        <w:tabs>
+          <w:tab w:val="left" w:pos="916"/>
+          <w:tab w:val="left" w:pos="1832"/>
+          <w:tab w:val="left" w:pos="2748"/>
+          <w:tab w:val="left" w:pos="3664"/>
+          <w:tab w:val="left" w:pos="4580"/>
+          <w:tab w:val="left" w:pos="5496"/>
+          <w:tab w:val="left" w:pos="6412"/>
+          <w:tab w:val="left" w:pos="7328"/>
+          <w:tab w:val="left" w:pos="8244"/>
+          <w:tab w:val="left" w:pos="9160"/>
+          <w:tab w:val="left" w:pos="10076"/>
+          <w:tab w:val="left" w:pos="10992"/>
+          <w:tab w:val="left" w:pos="11908"/>
+          <w:tab w:val="left" w:pos="12824"/>
+          <w:tab w:val="left" w:pos="13740"/>
+          <w:tab w:val="left" w:pos="14656"/>
+        </w:tabs>
+        <w:spacing w:after="0" w:line="240" w:lineRule="auto"/>
+        <w:rPr>
+          <w:rFonts w:ascii="Consolas" w:eastAsia="Times New Roman" w:hAnsi="Consolas" w:cs="Courier New"/>
+          <w:color w:val="24292E"/>
+          <w:sz w:val="20"/>
+          <w:szCs w:val="20"/>
+        </w:rPr>
+      </w:pPr>
+      <w:r>
+        <w:rPr>
+          <w:rFonts w:ascii="Consolas" w:eastAsia="Times New Roman" w:hAnsi="Consolas" w:cs="Courier New"/>
+          <w:color w:val="24292E"/>
+          <w:sz w:val="20"/>
+          <w:szCs w:val="20"/>
+          <w:bdr w:val="none" w:sz="0" w:space="0" w:color="auto" w:frame="1"/>
+        </w:rPr>
+        <w:t xml:space="preserve">$ git rm --cached </w:t>
+      </w:r>
+      <w:r>
+        <w:rPr>
+          <w:rFonts w:ascii="Consolas" w:eastAsia="Times New Roman" w:hAnsi="Consolas" w:cs="Courier New"/>
+          <w:i/>
+          <w:iCs/>
+          <w:color w:val="24292E"/>
+          <w:sz w:val="20"/>
+          <w:szCs w:val="20"/>
+          <w:bdr w:val="none" w:sz="0" w:space="0" w:color="auto" w:frame="1"/>
+        </w:rPr>
+        <w:t>FILENAME</w:t>
+      </w:r>
+    </w:p>
     <w:p/>
+    <w:p>
+      <w:pPr>
+        <w:shd w:val="clear" w:color="auto" w:fill="FFFFFF"/>
+        <w:spacing w:before="360" w:after="240" w:line="240" w:lineRule="auto"/>
+        <w:outlineLvl w:val="2"/>
+        <w:rPr>
+          <w:rFonts w:ascii="Segoe UI" w:eastAsia="Times New Roman" w:hAnsi="Segoe UI" w:cs="Segoe UI"/>
+          <w:color w:val="24292E"/>
+          <w:sz w:val="30"/>
+          <w:szCs w:val="30"/>
+        </w:rPr>
+      </w:pPr>
+      <w:hyperlink r:id="rId8" w:anchor="configuring-ignored-files-for-all-repositories-on-your-computer" w:history="1">
+        <w:r>
+          <w:rPr>
+            <w:rFonts w:ascii="Segoe UI" w:eastAsia="Times New Roman" w:hAnsi="Segoe UI" w:cs="Segoe UI"/>
+            <w:color w:val="0366D6"/>
+            <w:sz w:val="30"/>
+            <w:szCs w:val="30"/>
+          </w:rPr>
+          <w:t>Configuring ignored files for all repositories on your computer</w:t>
+        </w:r>
+      </w:hyperlink>
+    </w:p>
+    <w:p>
+      <w:pPr>
+        <w:shd w:val="clear" w:color="auto" w:fill="FFFFFF"/>
+        <w:spacing w:after="240" w:line="240" w:lineRule="auto"/>
+        <w:rPr>
+          <w:rFonts w:ascii="Segoe UI" w:eastAsia="Times New Roman" w:hAnsi="Segoe UI" w:cs="Segoe UI"/>
+          <w:color w:val="24292E"/>
+          <w:sz w:val="24"/>
+          <w:szCs w:val="24"/>
+        </w:rPr>
+      </w:pPr>
+      <w:r>
+        <w:rPr>
+          <w:rFonts w:ascii="Segoe UI" w:eastAsia="Times New Roman" w:hAnsi="Segoe UI" w:cs="Segoe UI"/>
+          <w:color w:val="24292E"/>
+          <w:sz w:val="24"/>
+          <w:szCs w:val="24"/>
+        </w:rPr>
+        <w:t>You can also create a global </w:t>
+      </w:r>
+      <w:r>
+        <w:rPr>
+          <w:rFonts w:ascii="Segoe UI" w:eastAsia="Times New Roman" w:hAnsi="Segoe UI" w:cs="Segoe UI"/>
+          <w:i/>
+          <w:iCs/>
+          <w:color w:val="24292E"/>
+          <w:sz w:val="24"/>
+          <w:szCs w:val="24"/>
+        </w:rPr>
+        <w:t>.gitignore</w:t>
+      </w:r>
+      <w:r>
+        <w:rPr>
+          <w:rFonts w:ascii="Segoe UI" w:eastAsia="Times New Roman" w:hAnsi="Segoe UI" w:cs="Segoe UI"/>
+          <w:color w:val="24292E"/>
+          <w:sz w:val="24"/>
+          <w:szCs w:val="24"/>
+        </w:rPr>
+        <w:t> file to define a list of rules for ignoring files in every Git repository on your computer. For example, you might create the file at </w:t>
+      </w:r>
+      <w:r>
+        <w:rPr>
+          <w:rFonts w:ascii="Segoe UI" w:eastAsia="Times New Roman" w:hAnsi="Segoe UI" w:cs="Segoe UI"/>
+          <w:i/>
+          <w:iCs/>
+          <w:color w:val="24292E"/>
+          <w:sz w:val="24"/>
+          <w:szCs w:val="24"/>
+        </w:rPr>
+        <w:t>~/.gitignore_global</w:t>
+      </w:r>
+      <w:r>
+        <w:rPr>
+          <w:rFonts w:ascii="Segoe UI" w:eastAsia="Times New Roman" w:hAnsi="Segoe UI" w:cs="Segoe UI"/>
+          <w:color w:val="24292E"/>
+          <w:sz w:val="24"/>
+          <w:szCs w:val="24"/>
+        </w:rPr>
+        <w:t> and add some rules to it.</w:t>
+      </w:r>
+    </w:p>
+    <w:p>
+      <w:pPr>
+        <w:numPr>
+          <w:ilvl w:val="0"/>
+          <w:numId w:val="1"/>
+        </w:numPr>
+        <w:shd w:val="clear" w:color="auto" w:fill="FFFFFF"/>
+        <w:spacing w:before="100" w:beforeAutospacing="1" w:after="75" w:line="240" w:lineRule="auto"/>
+        <w:rPr>
+          <w:rFonts w:ascii="Segoe UI" w:eastAsia="Times New Roman" w:hAnsi="Segoe UI" w:cs="Segoe UI"/>
+          <w:color w:val="24292E"/>
+          <w:sz w:val="24"/>
+          <w:szCs w:val="24"/>
+        </w:rPr>
+      </w:pPr>
+      <w:r>
+        <w:rPr>
+          <w:rFonts w:ascii="Segoe UI" w:eastAsia="Times New Roman" w:hAnsi="Segoe UI" w:cs="Segoe UI"/>
+          <w:color w:val="24292E"/>
+          <w:sz w:val="24"/>
+          <w:szCs w:val="24"/>
+        </w:rPr>
+        <w:t>Open Git Bash.</w:t>
+      </w:r>
+    </w:p>
+    <w:p>
+      <w:pPr>
+        <w:numPr>
+          <w:ilvl w:val="0"/>
+          <w:numId w:val="1"/>
+        </w:numPr>
+        <w:shd w:val="clear" w:color="auto" w:fill="FFFFFF"/>
+        <w:spacing w:before="60" w:after="75" w:line="240" w:lineRule="auto"/>
+        <w:rPr>
+          <w:rFonts w:ascii="Segoe UI" w:eastAsia="Times New Roman" w:hAnsi="Segoe UI" w:cs="Segoe UI"/>
+          <w:color w:val="24292E"/>
+          <w:sz w:val="24"/>
+          <w:szCs w:val="24"/>
+        </w:rPr>
+      </w:pPr>
+      <w:r>
+        <w:rPr>
+          <w:rFonts w:ascii="Segoe UI" w:eastAsia="Times New Roman" w:hAnsi="Segoe UI" w:cs="Segoe UI"/>
+          <w:color w:val="24292E"/>
+          <w:sz w:val="24"/>
+          <w:szCs w:val="24"/>
+        </w:rPr>
+        <w:t>Configure Git to use the exclude file </w:t>
+      </w:r>
+      <w:r>
+        <w:rPr>
+          <w:rFonts w:ascii="Segoe UI" w:eastAsia="Times New Roman" w:hAnsi="Segoe UI" w:cs="Segoe UI"/>
+          <w:i/>
+          <w:iCs/>
+          <w:color w:val="24292E"/>
+          <w:sz w:val="24"/>
+          <w:szCs w:val="24"/>
+        </w:rPr>
+        <w:t>~/.gitignore_global</w:t>
+      </w:r>
+      <w:r>
+        <w:rPr>
+          <w:rFonts w:ascii="Segoe UI" w:eastAsia="Times New Roman" w:hAnsi="Segoe UI" w:cs="Segoe UI"/>
+          <w:color w:val="24292E"/>
+          <w:sz w:val="24"/>
+          <w:szCs w:val="24"/>
+        </w:rPr>
+        <w:t> for all Git repositories.</w:t>
+      </w:r>
+    </w:p>
+    <w:p>
+      <w:pPr>
+        <w:shd w:val="clear" w:color="auto" w:fill="F6F8FA"/>
+        <w:tabs>
+          <w:tab w:val="left" w:pos="916"/>
+          <w:tab w:val="left" w:pos="1832"/>
+          <w:tab w:val="left" w:pos="2748"/>
+          <w:tab w:val="left" w:pos="3664"/>
+          <w:tab w:val="left" w:pos="4580"/>
+          <w:tab w:val="left" w:pos="5496"/>
+          <w:tab w:val="left" w:pos="6412"/>
+          <w:tab w:val="left" w:pos="7328"/>
+          <w:tab w:val="left" w:pos="8244"/>
+          <w:tab w:val="left" w:pos="9160"/>
+          <w:tab w:val="left" w:pos="10076"/>
+          <w:tab w:val="left" w:pos="10992"/>
+          <w:tab w:val="left" w:pos="11908"/>
+          <w:tab w:val="left" w:pos="12824"/>
+          <w:tab w:val="left" w:pos="13740"/>
+          <w:tab w:val="left" w:pos="14656"/>
+        </w:tabs>
+        <w:spacing w:after="0" w:line="240" w:lineRule="auto"/>
+        <w:ind w:left="720"/>
+        <w:rPr>
+          <w:rFonts w:ascii="Consolas" w:eastAsia="Times New Roman" w:hAnsi="Consolas" w:cs="Courier New"/>
+          <w:color w:val="24292E"/>
+          <w:sz w:val="20"/>
+          <w:szCs w:val="20"/>
+        </w:rPr>
+      </w:pPr>
+      <w:r>
+        <w:rPr>
+          <w:rFonts w:ascii="Consolas" w:eastAsia="Times New Roman" w:hAnsi="Consolas" w:cs="Courier New"/>
+          <w:color w:val="24292E"/>
+          <w:sz w:val="20"/>
+          <w:szCs w:val="20"/>
+          <w:bdr w:val="none" w:sz="0" w:space="0" w:color="auto" w:frame="1"/>
+        </w:rPr>
+        <w:t>$ git config --global core.excludesfile ~/.gitignore_global</w:t>
+      </w:r>
+    </w:p>
+    <w:p/>
+    <w:p>
+      <w:r>
+        <w:rPr>
+          <w:noProof/>
+        </w:rPr>
+        <mc:AlternateContent>
+          <mc:Choice Requires="wps">
+            <w:drawing>
+              <wp:anchor distT="0" distB="0" distL="114300" distR="114300" simplePos="0" relativeHeight="251659264" behindDoc="1" locked="0" layoutInCell="1" allowOverlap="1">
+                <wp:simplePos x="0" y="0"/>
+                <wp:positionH relativeFrom="column">
+                  <wp:posOffset>-72189</wp:posOffset>
+                </wp:positionH>
+                <wp:positionV relativeFrom="paragraph">
+                  <wp:posOffset>235017</wp:posOffset>
+                </wp:positionV>
+                <wp:extent cx="5550568" cy="1235242"/>
+                <wp:effectExtent l="0" t="0" r="12065" b="22225"/>
+                <wp:wrapNone/>
+                <wp:docPr id="1" name="Rounded Rectangle 1"/>
+                <wp:cNvGraphicFramePr/>
+                <a:graphic xmlns:a="http://schemas.openxmlformats.org/drawingml/2006/main">
+                  <a:graphicData uri="http://schemas.microsoft.com/office/word/2010/wordprocessingShape">
+                    <wps:wsp>
+                      <wps:cNvSpPr/>
+                      <wps:spPr>
+                        <a:xfrm>
+                          <a:off x="0" y="0"/>
+                          <a:ext cx="5550568" cy="1235242"/>
+                        </a:xfrm>
+                        <a:prstGeom prst="roundRect">
+                          <a:avLst/>
+                        </a:prstGeom>
+                        <a:solidFill>
+                          <a:schemeClr val="accent1">
+                            <a:lumMod val="20000"/>
+                            <a:lumOff val="80000"/>
+                          </a:schemeClr>
+                        </a:solidFill>
+                      </wps:spPr>
+                      <wps:style>
+                        <a:lnRef idx="2">
+                          <a:schemeClr val="accent1">
+                            <a:shade val="50000"/>
+                          </a:schemeClr>
+                        </a:lnRef>
+                        <a:fillRef idx="1">
+                          <a:schemeClr val="accent1"/>
+                        </a:fillRef>
+                        <a:effectRef idx="0">
+                          <a:schemeClr val="accent1"/>
+                        </a:effectRef>
+                        <a:fontRef idx="minor">
+                          <a:schemeClr val="lt1"/>
+                        </a:fontRef>
+                      </wps:style>
+                      <wps:bodyPr rot="0" spcFirstLastPara="0" vertOverflow="overflow" horzOverflow="overflow" vert="horz" wrap="square" lIns="91440" tIns="45720" rIns="91440" bIns="45720" numCol="1" spcCol="0" rtlCol="0" fromWordArt="0" anchor="ctr" anchorCtr="0" forceAA="0" compatLnSpc="1">
+                        <a:prstTxWarp prst="textNoShape">
+                          <a:avLst/>
+                        </a:prstTxWarp>
+                        <a:noAutofit/>
+                      </wps:bodyPr>
+                    </wps:wsp>
+                  </a:graphicData>
+                </a:graphic>
+              </wp:anchor>
+            </w:drawing>
+          </mc:Choice>
+          <mc:Fallback>
+            <w:pict>
+              <v:roundrect w14:anchorId="0629EE51" id="Rounded Rectangle 1" o:spid="_x0000_s1026" style="position:absolute;margin-left:-5.7pt;margin-top:18.5pt;width:437.05pt;height:97.25pt;z-index:-251657216;visibility:visible;mso-wrap-style:square;mso-wrap-distance-left:9pt;mso-wrap-distance-top:0;mso-wrap-distance-right:9pt;mso-wrap-distance-bottom:0;mso-position-horizontal:absolute;mso-position-horizontal-relative:text;mso-position-vertical:absolute;mso-position-vertical-relative:text;v-text-anchor:middle" arcsize="10923f" o:gfxdata="UEsDBBQABgAIAAAAIQC2gziS/gAAAOEBAAATAAAAW0NvbnRlbnRfVHlwZXNdLnhtbJSRQU7DMBBF&#10;90jcwfIWJU67QAgl6YK0S0CoHGBkTxKLZGx5TGhvj5O2G0SRWNoz/78nu9wcxkFMGNg6quQqL6RA&#10;0s5Y6ir5vt9lD1JwBDIwOMJKHpHlpr69KfdHjyxSmriSfYz+USnWPY7AufNIadK6MEJMx9ApD/oD&#10;OlTrorhX2lFEilmcO2RdNtjC5xDF9pCuTyYBB5bi6bQ4syoJ3g9WQ0ymaiLzg5KdCXlKLjvcW893&#10;SUOqXwnz5DrgnHtJTxOsQfEKIT7DmDSUCaxw7Rqn8787ZsmRM9e2VmPeBN4uqYvTtW7jvijg9N/y&#10;JsXecLq0q+WD6m8AAAD//wMAUEsDBBQABgAIAAAAIQA4/SH/1gAAAJQBAAALAAAAX3JlbHMvLnJl&#10;bHOkkMFqwzAMhu+DvYPRfXGawxijTi+j0GvpHsDYimMaW0Yy2fr2M4PBMnrbUb/Q94l/f/hMi1qR&#10;JVI2sOt6UJgd+ZiDgffL8ekFlFSbvV0oo4EbChzGx4f9GRdb25HMsYhqlCwG5lrLq9biZkxWOiqY&#10;22YiTra2kYMu1l1tQD30/bPm3wwYN0x18gb45AdQl1tp5j/sFB2T0FQ7R0nTNEV3j6o9feQzro1i&#10;OWA14Fm+Q8a1a8+Bvu/d/dMb2JY5uiPbhG/ktn4cqGU/er3pcvwCAAD//wMAUEsDBBQABgAIAAAA&#10;IQAONsLSnwIAALkFAAAOAAAAZHJzL2Uyb0RvYy54bWysVE1v2zAMvQ/YfxB0X+14cdcFcYqgRYcB&#10;XVu0HXpWZCk2IImapMTJfv0o2XGDfuww7GKLFPlIPpGcn++0IlvhfAumopOTnBJhONStWVf05+PV&#10;pzNKfGCmZgqMqOheeHq++Phh3tmZKKABVQtHEMT4WWcr2oRgZ1nmeSM08ydghcFLCU6zgKJbZ7Vj&#10;HaJrlRV5fpp14GrrgAvvUXvZX9JFwpdS8HArpReBqIpibiF9Xfqu4jdbzNls7ZhtWj6kwf4hC81a&#10;g0FHqEsWGNm49hWUbrkDDzKccNAZSNlykWrAaib5i2oeGmZFqgXJ8Xakyf8/WH6zvXOkrfHtKDFM&#10;4xPdw8bUoib3SB4zayXIJNLUWT9D6wd75wbJ4zHWvJNOxz9WQ3aJ2v1IrdgFwlFZlmVenmIzcLyb&#10;FJ/LYlpE1OzZ3TofvgnQJB4q6mIaMYfEK9te+9DbH+xiSA+qra9apZIQm0ZcKEe2DJ+bcS5MmCR3&#10;tdE/oO712Db58PCoxvbo1WcHNaaU2i8ipQSPgmSRhb7udAp7JWJoZe6FRBqx0iIFHBFe5+IbVote&#10;Xb4bMwFGZInFjdh9Me9g9+wM9tFVpP4fnfO/JdY7jx4pMpgwOuvWgHsLQCHDQ+TeHik7oiYeV1Dv&#10;sckc9NPnLb9q8YmvmQ93zOG44WDiCgm3+JEKuorCcKKkAff7LX20xynAW0o6HN+K+l8b5gQl6rvB&#10;+fg6mU7jvCdhWn4pUHDHN6vjG7PRF4AtgzOA2aVjtA/qcJQO9BNummWMilfMcIxdUR7cQbgI/VrB&#10;XcXFcpnMcMYtC9fmwfIIHlmN3fu4e2LODn0ecERu4DDqbPai03vb6GlguQkg2zQGz7wOfON+SM06&#10;7LK4gI7lZPW8cRd/AAAA//8DAFBLAwQUAAYACAAAACEABZN8VeAAAAAKAQAADwAAAGRycy9kb3du&#10;cmV2LnhtbEyPwU7DMBBE70j8g7WVuLWOE0jbEKdCCA4caSJQb068TaLG6yh22/D3mFM5rvZp5k2+&#10;m83ALji53pIEsYqAITVW99RKqMr35QaY84q0GiyhhB90sCvu73KVaXulT7zsfctCCLlMSei8HzPO&#10;XdOhUW5lR6TwO9rJKB/OqeV6UtcQbgYeR1HKjeopNHRqxNcOm9P+bCQc6pS21cf3kB6+jlUt3spk&#10;i6WUD4v55RmYx9nfYPjTD+pQBKfankk7NkhYCvEYUAnJOmwKwCaN18BqCXEinoAXOf8/ofgFAAD/&#10;/wMAUEsBAi0AFAAGAAgAAAAhALaDOJL+AAAA4QEAABMAAAAAAAAAAAAAAAAAAAAAAFtDb250ZW50&#10;X1R5cGVzXS54bWxQSwECLQAUAAYACAAAACEAOP0h/9YAAACUAQAACwAAAAAAAAAAAAAAAAAvAQAA&#10;X3JlbHMvLnJlbHNQSwECLQAUAAYACAAAACEADjbC0p8CAAC5BQAADgAAAAAAAAAAAAAAAAAuAgAA&#10;ZHJzL2Uyb0RvYy54bWxQSwECLQAUAAYACAAAACEABZN8VeAAAAAKAQAADwAAAAAAAAAAAAAAAAD5&#10;BAAAZHJzL2Rvd25yZXYueG1sUEsFBgAAAAAEAAQA8wAAAAYGAAAAAA==&#10;" fillcolor="#deeaf6 [660]" strokecolor="#1f4d78 [1604]" strokeweight="1pt">
+                <v:stroke joinstyle="miter"/>
+              </v:roundrect>
+            </w:pict>
+          </mc:Fallback>
+        </mc:AlternateContent>
+      </w:r>
+    </w:p>
+    <w:p>
+      <w:pPr>
+        <w:tabs>
+          <w:tab w:val="left" w:pos="916"/>
+          <w:tab w:val="left" w:pos="1832"/>
+          <w:tab w:val="left" w:pos="2748"/>
+          <w:tab w:val="left" w:pos="3664"/>
+          <w:tab w:val="left" w:pos="4580"/>
+          <w:tab w:val="left" w:pos="5496"/>
+          <w:tab w:val="left" w:pos="6412"/>
+          <w:tab w:val="left" w:pos="7328"/>
+          <w:tab w:val="left" w:pos="8244"/>
+          <w:tab w:val="left" w:pos="9160"/>
+          <w:tab w:val="left" w:pos="10076"/>
+          <w:tab w:val="left" w:pos="10992"/>
+          <w:tab w:val="left" w:pos="11908"/>
+          <w:tab w:val="left" w:pos="12824"/>
+          <w:tab w:val="left" w:pos="13740"/>
+          <w:tab w:val="left" w:pos="14656"/>
+        </w:tabs>
+        <w:spacing w:after="0" w:line="240" w:lineRule="auto"/>
+        <w:rPr>
+          <w:rFonts w:ascii="Consolas" w:eastAsia="Times New Roman" w:hAnsi="Consolas" w:cs="Courier New"/>
+          <w:color w:val="24292E"/>
+          <w:sz w:val="21"/>
+          <w:szCs w:val="21"/>
+        </w:rPr>
+      </w:pPr>
+      <w:r>
+        <w:rPr>
+          <w:rFonts w:ascii="Consolas" w:eastAsia="Times New Roman" w:hAnsi="Consolas" w:cs="Courier New"/>
+          <w:color w:val="24292E"/>
+          <w:sz w:val="21"/>
+          <w:szCs w:val="21"/>
+        </w:rPr>
+        <w:t>git init</w:t>
+      </w:r>
+    </w:p>
+    <w:p>
+      <w:pPr>
+        <w:tabs>
+          <w:tab w:val="left" w:pos="916"/>
+          <w:tab w:val="left" w:pos="1832"/>
+          <w:tab w:val="left" w:pos="2748"/>
+          <w:tab w:val="left" w:pos="3664"/>
+          <w:tab w:val="left" w:pos="4580"/>
+          <w:tab w:val="left" w:pos="5496"/>
+          <w:tab w:val="left" w:pos="6412"/>
+          <w:tab w:val="left" w:pos="7328"/>
+          <w:tab w:val="left" w:pos="8244"/>
+          <w:tab w:val="left" w:pos="9160"/>
+          <w:tab w:val="left" w:pos="10076"/>
+          <w:tab w:val="left" w:pos="10992"/>
+          <w:tab w:val="left" w:pos="11908"/>
+          <w:tab w:val="left" w:pos="12824"/>
+          <w:tab w:val="left" w:pos="13740"/>
+          <w:tab w:val="left" w:pos="14656"/>
+        </w:tabs>
+        <w:spacing w:after="0" w:line="240" w:lineRule="auto"/>
+        <w:rPr>
+          <w:rFonts w:ascii="Consolas" w:eastAsia="Times New Roman" w:hAnsi="Consolas" w:cs="Courier New"/>
+          <w:color w:val="24292E"/>
+          <w:sz w:val="21"/>
+          <w:szCs w:val="21"/>
+        </w:rPr>
+      </w:pPr>
+      <w:r>
+        <w:rPr>
+          <w:rFonts w:ascii="Consolas" w:eastAsia="Times New Roman" w:hAnsi="Consolas" w:cs="Courier New"/>
+          <w:color w:val="24292E"/>
+          <w:sz w:val="21"/>
+          <w:szCs w:val="21"/>
+        </w:rPr>
+        <w:t>git add README.md</w:t>
+      </w:r>
+    </w:p>
+    <w:p>
+      <w:pPr>
+        <w:tabs>
+          <w:tab w:val="left" w:pos="916"/>
+          <w:tab w:val="left" w:pos="1832"/>
+          <w:tab w:val="left" w:pos="2748"/>
+          <w:tab w:val="left" w:pos="3664"/>
+          <w:tab w:val="left" w:pos="4580"/>
+          <w:tab w:val="left" w:pos="5496"/>
+          <w:tab w:val="left" w:pos="6412"/>
+          <w:tab w:val="left" w:pos="7328"/>
+          <w:tab w:val="left" w:pos="8244"/>
+          <w:tab w:val="left" w:pos="9160"/>
+          <w:tab w:val="left" w:pos="10076"/>
+          <w:tab w:val="left" w:pos="10992"/>
+          <w:tab w:val="left" w:pos="11908"/>
+          <w:tab w:val="left" w:pos="12824"/>
+          <w:tab w:val="left" w:pos="13740"/>
+          <w:tab w:val="left" w:pos="14656"/>
+        </w:tabs>
+        <w:spacing w:after="0" w:line="240" w:lineRule="auto"/>
+        <w:rPr>
+          <w:rFonts w:ascii="Consolas" w:eastAsia="Times New Roman" w:hAnsi="Consolas" w:cs="Courier New"/>
+          <w:color w:val="24292E"/>
+          <w:sz w:val="21"/>
+          <w:szCs w:val="21"/>
+        </w:rPr>
+      </w:pPr>
+      <w:r>
+        <w:rPr>
+          <w:rFonts w:ascii="Consolas" w:eastAsia="Times New Roman" w:hAnsi="Consolas" w:cs="Courier New"/>
+          <w:color w:val="24292E"/>
+          <w:sz w:val="21"/>
+          <w:szCs w:val="21"/>
+        </w:rPr>
+        <w:t>git commit -m "first commit"</w:t>
+      </w:r>
+    </w:p>
+    <w:p>
+      <w:pPr>
+        <w:tabs>
+          <w:tab w:val="left" w:pos="916"/>
+          <w:tab w:val="left" w:pos="1832"/>
+          <w:tab w:val="left" w:pos="2748"/>
+          <w:tab w:val="left" w:pos="3664"/>
+          <w:tab w:val="left" w:pos="4580"/>
+          <w:tab w:val="left" w:pos="5496"/>
+          <w:tab w:val="left" w:pos="6412"/>
+          <w:tab w:val="left" w:pos="7328"/>
+          <w:tab w:val="left" w:pos="8244"/>
+          <w:tab w:val="left" w:pos="9160"/>
+          <w:tab w:val="left" w:pos="10076"/>
+          <w:tab w:val="left" w:pos="10992"/>
+          <w:tab w:val="left" w:pos="11908"/>
+          <w:tab w:val="left" w:pos="12824"/>
+          <w:tab w:val="left" w:pos="13740"/>
+          <w:tab w:val="left" w:pos="14656"/>
+        </w:tabs>
+        <w:spacing w:after="0" w:line="240" w:lineRule="auto"/>
+        <w:rPr>
+          <w:rFonts w:ascii="Consolas" w:eastAsia="Times New Roman" w:hAnsi="Consolas" w:cs="Courier New"/>
+          <w:color w:val="24292E"/>
+          <w:sz w:val="21"/>
+          <w:szCs w:val="21"/>
+        </w:rPr>
+      </w:pPr>
+      <w:r>
+        <w:rPr>
+          <w:rFonts w:ascii="Consolas" w:eastAsia="Times New Roman" w:hAnsi="Consolas" w:cs="Courier New"/>
+          <w:color w:val="24292E"/>
+          <w:sz w:val="21"/>
+          <w:szCs w:val="21"/>
+        </w:rPr>
+        <w:t>git branch -M master</w:t>
+      </w:r>
+    </w:p>
+    <w:p>
+      <w:pPr>
+        <w:tabs>
+          <w:tab w:val="left" w:pos="916"/>
+          <w:tab w:val="left" w:pos="1832"/>
+          <w:tab w:val="left" w:pos="2748"/>
+          <w:tab w:val="left" w:pos="3664"/>
+          <w:tab w:val="left" w:pos="4580"/>
+          <w:tab w:val="left" w:pos="5496"/>
+          <w:tab w:val="left" w:pos="6412"/>
+          <w:tab w:val="left" w:pos="7328"/>
+          <w:tab w:val="left" w:pos="8244"/>
+          <w:tab w:val="left" w:pos="9160"/>
+          <w:tab w:val="left" w:pos="10076"/>
+          <w:tab w:val="left" w:pos="10992"/>
+          <w:tab w:val="left" w:pos="11908"/>
+          <w:tab w:val="left" w:pos="12824"/>
+          <w:tab w:val="left" w:pos="13740"/>
+          <w:tab w:val="left" w:pos="14656"/>
+        </w:tabs>
+        <w:spacing w:after="0" w:line="240" w:lineRule="auto"/>
+        <w:rPr>
+          <w:rFonts w:ascii="Consolas" w:eastAsia="Times New Roman" w:hAnsi="Consolas" w:cs="Courier New"/>
+          <w:color w:val="24292E"/>
+          <w:sz w:val="21"/>
+          <w:szCs w:val="21"/>
+        </w:rPr>
+      </w:pPr>
+      <w:r>
+        <w:rPr>
+          <w:rFonts w:ascii="Consolas" w:eastAsia="Times New Roman" w:hAnsi="Consolas" w:cs="Courier New"/>
+          <w:color w:val="24292E"/>
+          <w:sz w:val="21"/>
+          <w:szCs w:val="21"/>
+        </w:rPr>
+        <w:t>git remote add origin git@github.com:SanctussBa/social-site.git</w:t>
+      </w:r>
+    </w:p>
+    <w:p>
+      <w:pPr>
+        <w:tabs>
+          <w:tab w:val="left" w:pos="916"/>
+          <w:tab w:val="left" w:pos="1832"/>
+          <w:tab w:val="left" w:pos="2748"/>
+          <w:tab w:val="left" w:pos="3664"/>
+          <w:tab w:val="left" w:pos="4580"/>
+          <w:tab w:val="left" w:pos="5496"/>
+          <w:tab w:val="left" w:pos="6412"/>
+          <w:tab w:val="left" w:pos="7328"/>
+          <w:tab w:val="left" w:pos="8244"/>
+          <w:tab w:val="left" w:pos="9160"/>
+          <w:tab w:val="left" w:pos="10076"/>
+          <w:tab w:val="left" w:pos="10992"/>
+          <w:tab w:val="left" w:pos="11908"/>
+          <w:tab w:val="left" w:pos="12824"/>
+          <w:tab w:val="left" w:pos="13740"/>
+          <w:tab w:val="left" w:pos="14656"/>
+        </w:tabs>
+        <w:spacing w:after="0" w:line="240" w:lineRule="auto"/>
+        <w:rPr>
+          <w:rFonts w:ascii="Consolas" w:eastAsia="Times New Roman" w:hAnsi="Consolas" w:cs="Courier New"/>
+          <w:color w:val="24292E"/>
+          <w:sz w:val="21"/>
+          <w:szCs w:val="21"/>
+        </w:rPr>
+      </w:pPr>
+      <w:r>
+        <w:rPr>
+          <w:rFonts w:ascii="Consolas" w:eastAsia="Times New Roman" w:hAnsi="Consolas" w:cs="Courier New"/>
+          <w:color w:val="24292E"/>
+          <w:sz w:val="21"/>
+          <w:szCs w:val="21"/>
+        </w:rPr>
+        <w:t>git push -u origin master</w:t>
+      </w:r>
+    </w:p>
+    <w:p/>
+    <w:p/>
+    <w:p/>
+    <w:p>
+      <w:r>
+        <w:br w:type="page"/>
+      </w:r>
+    </w:p>
+    <w:p>
+      <w:pPr>
+        <w:jc w:val="center"/>
+        <w:rPr>
+          <w:rFonts w:ascii="Courier New" w:hAnsi="Courier New" w:cs="Courier New"/>
+          <w:b/>
+          <w:color w:val="00B050"/>
+          <w:sz w:val="28"/>
+        </w:rPr>
+      </w:pPr>
+      <w:r>
+        <w:rPr>
+          <w:rFonts w:ascii="Courier New" w:hAnsi="Courier New" w:cs="Courier New"/>
+          <w:b/>
+          <w:color w:val="00B050"/>
+          <w:sz w:val="28"/>
+        </w:rPr>
+        <w:lastRenderedPageBreak/>
+        <w:t>How to make footer on the bottom of the site:</w:t>
+      </w:r>
+    </w:p>
+    <w:p>
+      <w:pPr>
+        <w:jc w:val="center"/>
+        <w:rPr>
+          <w:rFonts w:ascii="Courier New" w:hAnsi="Courier New" w:cs="Courier New"/>
+          <w:b/>
+          <w:color w:val="00B050"/>
+          <w:sz w:val="28"/>
+        </w:rPr>
+      </w:pPr>
+    </w:p>
+    <w:p>
+      <w:r>
+        <w:rPr>
+          <w:noProof/>
+        </w:rPr>
+        <w:drawing>
+          <wp:inline distT="0" distB="0" distL="0" distR="0">
+            <wp:extent cx="5943600" cy="2011045"/>
+            <wp:effectExtent l="0" t="0" r="0" b="8255"/>
+            <wp:docPr id="2" name="Picture 2"/>
+            <wp:cNvGraphicFramePr>
+              <a:graphicFrameLocks xmlns:a="http://schemas.openxmlformats.org/drawingml/2006/main" noChangeAspect="1"/>
+            </wp:cNvGraphicFramePr>
+            <a:graphic xmlns:a="http://schemas.openxmlformats.org/drawingml/2006/main">
+              <a:graphicData uri="http://schemas.openxmlformats.org/drawingml/2006/picture">
+                <pic:pic xmlns:pic="http://schemas.openxmlformats.org/drawingml/2006/picture">
+                  <pic:nvPicPr>
+                    <pic:cNvPr id="2" name="840A9A4.tmp"/>
+                    <pic:cNvPicPr/>
+                  </pic:nvPicPr>
+                  <pic:blipFill>
+                    <a:blip r:embed="rId9">
+                      <a:extLst>
+                        <a:ext uri="{28A0092B-C50C-407E-A947-70E740481C1C}">
+                          <a14:useLocalDpi xmlns:a14="http://schemas.microsoft.com/office/drawing/2010/main" val="0"/>
+                        </a:ext>
+                      </a:extLst>
+                    </a:blip>
+                    <a:stretch>
+                      <a:fillRect/>
+                    </a:stretch>
+                  </pic:blipFill>
+                  <pic:spPr>
+                    <a:xfrm>
+                      <a:off x="0" y="0"/>
+                      <a:ext cx="5943600" cy="2011045"/>
+                    </a:xfrm>
+                    <a:prstGeom prst="rect">
+                      <a:avLst/>
+                    </a:prstGeom>
+                  </pic:spPr>
+                </pic:pic>
+              </a:graphicData>
+            </a:graphic>
+          </wp:inline>
+        </w:drawing>
+      </w:r>
+    </w:p>
+    <w:p>
+      <w:pPr>
+        <w:rPr>
+          <w:rFonts w:ascii="Arial" w:hAnsi="Arial" w:cs="Arial"/>
+          <w:color w:val="242729"/>
+          <w:sz w:val="20"/>
+          <w:szCs w:val="20"/>
+          <w:shd w:val="clear" w:color="auto" w:fill="FFFFFF"/>
+        </w:rPr>
+      </w:pPr>
+      <w:r>
+        <w:rPr>
+          <w:rStyle w:val="comment-copy"/>
+          <w:rFonts w:ascii="Arial" w:hAnsi="Arial" w:cs="Arial"/>
+          <w:color w:val="242729"/>
+          <w:sz w:val="20"/>
+          <w:szCs w:val="20"/>
+          <w:bdr w:val="none" w:sz="0" w:space="0" w:color="auto" w:frame="1"/>
+          <w:shd w:val="clear" w:color="auto" w:fill="FFFFFF"/>
+        </w:rPr>
+        <w:t>This only works if you know the height of your footer ahead of time. Sometimes footers have dynamic content, or your building a framework. Any ideas for variable height footers?</w:t>
+      </w:r>
+      <w:r>
+        <w:rPr>
+          <w:rFonts w:ascii="Arial" w:hAnsi="Arial" w:cs="Arial"/>
+          <w:color w:val="242729"/>
+          <w:sz w:val="20"/>
+          <w:szCs w:val="20"/>
+          <w:shd w:val="clear" w:color="auto" w:fill="FFFFFF"/>
+        </w:rPr>
+        <w:t> </w:t>
+      </w:r>
+    </w:p>
+    <w:p>
+      <w:pPr>
+        <w:rPr>
+          <w:rFonts w:ascii="Arial" w:hAnsi="Arial" w:cs="Arial"/>
+          <w:color w:val="242729"/>
+          <w:sz w:val="20"/>
+          <w:szCs w:val="20"/>
+          <w:shd w:val="clear" w:color="auto" w:fill="FFFFFF"/>
+        </w:rPr>
+      </w:pPr>
+    </w:p>
+    <w:p>
+      <w:r>
+        <w:rPr>
+          <w:noProof/>
+        </w:rPr>
+        <w:drawing>
+          <wp:inline distT="0" distB="0" distL="0" distR="0">
+            <wp:extent cx="5943600" cy="3856990"/>
+            <wp:effectExtent l="0" t="0" r="0" b="0"/>
+            <wp:docPr id="3" name="Picture 3"/>
+            <wp:cNvGraphicFramePr>
+              <a:graphicFrameLocks xmlns:a="http://schemas.openxmlformats.org/drawingml/2006/main" noChangeAspect="1"/>
+            </wp:cNvGraphicFramePr>
+            <a:graphic xmlns:a="http://schemas.openxmlformats.org/drawingml/2006/main">
+              <a:graphicData uri="http://schemas.openxmlformats.org/drawingml/2006/picture">
+                <pic:pic xmlns:pic="http://schemas.openxmlformats.org/drawingml/2006/picture">
+                  <pic:nvPicPr>
+                    <pic:cNvPr id="3" name="840A2AB.tmp"/>
+                    <pic:cNvPicPr/>
+                  </pic:nvPicPr>
+                  <pic:blipFill>
+                    <a:blip r:embed="rId10">
+                      <a:extLst>
+                        <a:ext uri="{28A0092B-C50C-407E-A947-70E740481C1C}">
+                          <a14:useLocalDpi xmlns:a14="http://schemas.microsoft.com/office/drawing/2010/main" val="0"/>
+                        </a:ext>
+                      </a:extLst>
+                    </a:blip>
+                    <a:stretch>
+                      <a:fillRect/>
+                    </a:stretch>
+                  </pic:blipFill>
+                  <pic:spPr>
+                    <a:xfrm>
+                      <a:off x="0" y="0"/>
+                      <a:ext cx="5943600" cy="3856990"/>
+                    </a:xfrm>
+                    <a:prstGeom prst="rect">
+                      <a:avLst/>
+                    </a:prstGeom>
+                  </pic:spPr>
+                </pic:pic>
+              </a:graphicData>
+            </a:graphic>
+          </wp:inline>
+        </w:drawing>
+      </w:r>
+    </w:p>
+    <w:p>
+      <w:r>
+        <w:br w:type="page"/>
+      </w:r>
+    </w:p>
+    <w:p>
+      <w:r>
+        <w:rPr>
+          <w:noProof/>
+        </w:rPr>
+        <w:lastRenderedPageBreak/>
+        <w:drawing>
+          <wp:inline distT="0" distB="0" distL="0" distR="0">
+            <wp:extent cx="5943600" cy="3804285"/>
+            <wp:effectExtent l="0" t="0" r="0" b="5715"/>
+            <wp:docPr id="4" name="Picture 4"/>
+            <wp:cNvGraphicFramePr>
+              <a:graphicFrameLocks xmlns:a="http://schemas.openxmlformats.org/drawingml/2006/main" noChangeAspect="1"/>
+            </wp:cNvGraphicFramePr>
+            <a:graphic xmlns:a="http://schemas.openxmlformats.org/drawingml/2006/main">
+              <a:graphicData uri="http://schemas.openxmlformats.org/drawingml/2006/picture">
+                <pic:pic xmlns:pic="http://schemas.openxmlformats.org/drawingml/2006/picture">
+                  <pic:nvPicPr>
+                    <pic:cNvPr id="4" name="8409C40.tmp"/>
+                    <pic:cNvPicPr/>
+                  </pic:nvPicPr>
+                  <pic:blipFill>
+                    <a:blip r:embed="rId11">
+                      <a:extLst>
+                        <a:ext uri="{28A0092B-C50C-407E-A947-70E740481C1C}">
+                          <a14:useLocalDpi xmlns:a14="http://schemas.microsoft.com/office/drawing/2010/main" val="0"/>
+                        </a:ext>
+                      </a:extLst>
+                    </a:blip>
+                    <a:stretch>
+                      <a:fillRect/>
+                    </a:stretch>
+                  </pic:blipFill>
+                  <pic:spPr>
+                    <a:xfrm>
+                      <a:off x="0" y="0"/>
+                      <a:ext cx="5943600" cy="3804285"/>
+                    </a:xfrm>
+                    <a:prstGeom prst="rect">
+                      <a:avLst/>
+                    </a:prstGeom>
+                  </pic:spPr>
+                </pic:pic>
+              </a:graphicData>
+            </a:graphic>
+          </wp:inline>
+        </w:drawing>
+      </w:r>
+    </w:p>
+    <w:p>
+      <w:pPr>
+        <w:jc w:val="center"/>
+      </w:pPr>
+      <w:r>
+        <w:rPr>
+          <w:noProof/>
+        </w:rPr>
+        <w:drawing>
+          <wp:inline distT="0" distB="0" distL="0" distR="0">
+            <wp:extent cx="4812632" cy="3570911"/>
+            <wp:effectExtent l="0" t="0" r="7620" b="0"/>
+            <wp:docPr id="5" name="Picture 5"/>
+            <wp:cNvGraphicFramePr>
+              <a:graphicFrameLocks xmlns:a="http://schemas.openxmlformats.org/drawingml/2006/main" noChangeAspect="1"/>
+            </wp:cNvGraphicFramePr>
+            <a:graphic xmlns:a="http://schemas.openxmlformats.org/drawingml/2006/main">
+              <a:graphicData uri="http://schemas.openxmlformats.org/drawingml/2006/picture">
+                <pic:pic xmlns:pic="http://schemas.openxmlformats.org/drawingml/2006/picture">
+                  <pic:nvPicPr>
+                    <pic:cNvPr id="5" name="84018DA.tmp"/>
+                    <pic:cNvPicPr/>
+                  </pic:nvPicPr>
+                  <pic:blipFill>
+                    <a:blip r:embed="rId12">
+                      <a:extLst>
+                        <a:ext uri="{28A0092B-C50C-407E-A947-70E740481C1C}">
+                          <a14:useLocalDpi xmlns:a14="http://schemas.microsoft.com/office/drawing/2010/main" val="0"/>
+                        </a:ext>
+                      </a:extLst>
+                    </a:blip>
+                    <a:stretch>
+                      <a:fillRect/>
+                    </a:stretch>
+                  </pic:blipFill>
+                  <pic:spPr>
+                    <a:xfrm>
+                      <a:off x="0" y="0"/>
+                      <a:ext cx="4815501" cy="3573040"/>
+                    </a:xfrm>
+                    <a:prstGeom prst="rect">
+                      <a:avLst/>
+                    </a:prstGeom>
+                  </pic:spPr>
+                </pic:pic>
+              </a:graphicData>
+            </a:graphic>
+          </wp:inline>
+        </w:drawing>
+      </w:r>
+    </w:p>
+    <w:p>
+      <w:pPr>
+        <w:jc w:val="center"/>
+      </w:pPr>
+    </w:p>
+    <w:p>
+      <w:pPr>
+        <w:jc w:val="center"/>
+      </w:pPr>
+    </w:p>
+    <w:p>
+      <w:pPr>
+        <w:jc w:val="center"/>
+      </w:pPr>
+      <w:bookmarkStart w:id="0" w:name="_GoBack"/>
+      <w:bookmarkEnd w:id="0"/>
+    </w:p>
     <w:sectPr>
+      <w:footerReference w:type="default" r:id="rId13"/>
       <w:pgSz w:w="12240" w:h="15840"/>
       <w:pgMar w:top="1440" w:right="1440" w:bottom="1440" w:left="1440" w:header="720" w:footer="720" w:gutter="0"/>
       <w:cols w:space="720"/>
@@ -2671,6 +3246,230 @@
     </w:sectPr>
   </w:body>
 </w:document>
+</file>
+
+<file path=word/endnotes.xml><?xml version="1.0" encoding="utf-8"?>
+<w:endnotes xmlns:wpc="http://schemas.microsoft.com/office/word/2010/wordprocessingCanvas" xmlns:mc="http://schemas.openxmlformats.org/markup-compatibility/2006" xmlns:o="urn:schemas-microsoft-com:office:office" xmlns:r="http://schemas.openxmlformats.org/officeDocument/2006/relationships" xmlns:m="http://schemas.openxmlformats.org/officeDocument/2006/math" xmlns:v="urn:schemas-microsoft-com:vml" xmlns:wp14="http://schemas.microsoft.com/office/word/2010/wordprocessingDrawing" xmlns:wp="http://schemas.openxmlformats.org/drawingml/2006/wordprocessingDrawing" xmlns:w10="urn:schemas-microsoft-com:office:word" xmlns:w="http://schemas.openxmlformats.org/wordprocessingml/2006/main" xmlns:w14="http://schemas.microsoft.com/office/word/2010/wordml" xmlns:w15="http://schemas.microsoft.com/office/word/2012/wordml" xmlns:wpg="http://schemas.microsoft.com/office/word/2010/wordprocessingGroup" xmlns:wpi="http://schemas.microsoft.com/office/word/2010/wordprocessingInk" xmlns:wne="http://schemas.microsoft.com/office/word/2006/wordml" xmlns:wps="http://schemas.microsoft.com/office/word/2010/wordprocessingShape" mc:Ignorable="w14 w15 wp14">
+  <w:endnote w:type="separator" w:id="-1">
+    <w:p>
+      <w:pPr>
+        <w:spacing w:after="0" w:line="240" w:lineRule="auto"/>
+      </w:pPr>
+      <w:r>
+        <w:separator/>
+      </w:r>
+    </w:p>
+  </w:endnote>
+  <w:endnote w:type="continuationSeparator" w:id="0">
+    <w:p>
+      <w:pPr>
+        <w:spacing w:after="0" w:line="240" w:lineRule="auto"/>
+      </w:pPr>
+      <w:r>
+        <w:continuationSeparator/>
+      </w:r>
+    </w:p>
+  </w:endnote>
+</w:endnotes>
+</file>
+
+<file path=word/footer1.xml><?xml version="1.0" encoding="utf-8"?>
+<w:ftr xmlns:wpc="http://schemas.microsoft.com/office/word/2010/wordprocessingCanvas" xmlns:mc="http://schemas.openxmlformats.org/markup-compatibility/2006" xmlns:o="urn:schemas-microsoft-com:office:office" xmlns:r="http://schemas.openxmlformats.org/officeDocument/2006/relationships" xmlns:m="http://schemas.openxmlformats.org/officeDocument/2006/math" xmlns:v="urn:schemas-microsoft-com:vml" xmlns:wp14="http://schemas.microsoft.com/office/word/2010/wordprocessingDrawing" xmlns:wp="http://schemas.openxmlformats.org/drawingml/2006/wordprocessingDrawing" xmlns:w10="urn:schemas-microsoft-com:office:word" xmlns:w="http://schemas.openxmlformats.org/wordprocessingml/2006/main" xmlns:w14="http://schemas.microsoft.com/office/word/2010/wordml" xmlns:w15="http://schemas.microsoft.com/office/word/2012/wordml" xmlns:wpg="http://schemas.microsoft.com/office/word/2010/wordprocessingGroup" xmlns:wpi="http://schemas.microsoft.com/office/word/2010/wordprocessingInk" xmlns:wne="http://schemas.microsoft.com/office/word/2006/wordml" xmlns:wps="http://schemas.microsoft.com/office/word/2010/wordprocessingShape" mc:Ignorable="w14 w15 wp14">
+  <w:sdt>
+    <w:sdtPr>
+      <w:id w:val="1020597788"/>
+      <w:docPartObj>
+        <w:docPartGallery w:val="Page Numbers (Bottom of Page)"/>
+        <w:docPartUnique/>
+      </w:docPartObj>
+    </w:sdtPr>
+    <w:sdtEndPr>
+      <w:rPr>
+        <w:noProof/>
+      </w:rPr>
+    </w:sdtEndPr>
+    <w:sdtContent>
+      <w:p>
+        <w:pPr>
+          <w:pStyle w:val="Footer"/>
+          <w:jc w:val="right"/>
+        </w:pPr>
+        <w:r>
+          <w:fldChar w:fldCharType="begin"/>
+        </w:r>
+        <w:r>
+          <w:instrText xml:space="preserve"> PAGE   \* MERGEFORMAT </w:instrText>
+        </w:r>
+        <w:r>
+          <w:fldChar w:fldCharType="separate"/>
+        </w:r>
+        <w:r>
+          <w:rPr>
+            <w:noProof/>
+          </w:rPr>
+          <w:t>5</w:t>
+        </w:r>
+        <w:r>
+          <w:rPr>
+            <w:noProof/>
+          </w:rPr>
+          <w:fldChar w:fldCharType="end"/>
+        </w:r>
+      </w:p>
+    </w:sdtContent>
+  </w:sdt>
+  <w:p>
+    <w:pPr>
+      <w:pStyle w:val="Footer"/>
+    </w:pPr>
+  </w:p>
+</w:ftr>
+</file>
+
+<file path=word/footnotes.xml><?xml version="1.0" encoding="utf-8"?>
+<w:footnotes xmlns:wpc="http://schemas.microsoft.com/office/word/2010/wordprocessingCanvas" xmlns:mc="http://schemas.openxmlformats.org/markup-compatibility/2006" xmlns:o="urn:schemas-microsoft-com:office:office" xmlns:r="http://schemas.openxmlformats.org/officeDocument/2006/relationships" xmlns:m="http://schemas.openxmlformats.org/officeDocument/2006/math" xmlns:v="urn:schemas-microsoft-com:vml" xmlns:wp14="http://schemas.microsoft.com/office/word/2010/wordprocessingDrawing" xmlns:wp="http://schemas.openxmlformats.org/drawingml/2006/wordprocessingDrawing" xmlns:w10="urn:schemas-microsoft-com:office:word" xmlns:w="http://schemas.openxmlformats.org/wordprocessingml/2006/main" xmlns:w14="http://schemas.microsoft.com/office/word/2010/wordml" xmlns:w15="http://schemas.microsoft.com/office/word/2012/wordml" xmlns:wpg="http://schemas.microsoft.com/office/word/2010/wordprocessingGroup" xmlns:wpi="http://schemas.microsoft.com/office/word/2010/wordprocessingInk" xmlns:wne="http://schemas.microsoft.com/office/word/2006/wordml" xmlns:wps="http://schemas.microsoft.com/office/word/2010/wordprocessingShape" mc:Ignorable="w14 w15 wp14">
+  <w:footnote w:type="separator" w:id="-1">
+    <w:p>
+      <w:pPr>
+        <w:spacing w:after="0" w:line="240" w:lineRule="auto"/>
+      </w:pPr>
+      <w:r>
+        <w:separator/>
+      </w:r>
+    </w:p>
+  </w:footnote>
+  <w:footnote w:type="continuationSeparator" w:id="0">
+    <w:p>
+      <w:pPr>
+        <w:spacing w:after="0" w:line="240" w:lineRule="auto"/>
+      </w:pPr>
+      <w:r>
+        <w:continuationSeparator/>
+      </w:r>
+    </w:p>
+  </w:footnote>
+</w:footnotes>
+</file>
+
+<file path=word/numbering.xml><?xml version="1.0" encoding="utf-8"?>
+<w:numbering xmlns:wpc="http://schemas.microsoft.com/office/word/2010/wordprocessingCanvas" xmlns:mc="http://schemas.openxmlformats.org/markup-compatibility/2006" xmlns:o="urn:schemas-microsoft-com:office:office" xmlns:r="http://schemas.openxmlformats.org/officeDocument/2006/relationships" xmlns:m="http://schemas.openxmlformats.org/officeDocument/2006/math" xmlns:v="urn:schemas-microsoft-com:vml" xmlns:wp14="http://schemas.microsoft.com/office/word/2010/wordprocessingDrawing" xmlns:wp="http://schemas.openxmlformats.org/drawingml/2006/wordprocessingDrawing" xmlns:w10="urn:schemas-microsoft-com:office:word" xmlns:w="http://schemas.openxmlformats.org/wordprocessingml/2006/main" xmlns:w14="http://schemas.microsoft.com/office/word/2010/wordml" xmlns:w15="http://schemas.microsoft.com/office/word/2012/wordml" xmlns:wpg="http://schemas.microsoft.com/office/word/2010/wordprocessingGroup" xmlns:wpi="http://schemas.microsoft.com/office/word/2010/wordprocessingInk" xmlns:wne="http://schemas.microsoft.com/office/word/2006/wordml" xmlns:wps="http://schemas.microsoft.com/office/word/2010/wordprocessingShape" mc:Ignorable="w14 w15 wp14">
+  <w:abstractNum w:abstractNumId="0" w15:restartNumberingAfterBreak="0">
+    <w:nsid w:val="77A01083"/>
+    <w:multiLevelType w:val="multilevel"/>
+    <w:tmpl w:val="44DC4124"/>
+    <w:lvl w:ilvl="0">
+      <w:start w:val="1"/>
+      <w:numFmt w:val="decimal"/>
+      <w:lvlText w:val="%1."/>
+      <w:lvlJc w:val="left"/>
+      <w:pPr>
+        <w:tabs>
+          <w:tab w:val="num" w:pos="720"/>
+        </w:tabs>
+        <w:ind w:left="720" w:hanging="360"/>
+      </w:pPr>
+    </w:lvl>
+    <w:lvl w:ilvl="1" w:tentative="1">
+      <w:start w:val="1"/>
+      <w:numFmt w:val="decimal"/>
+      <w:lvlText w:val="%2."/>
+      <w:lvlJc w:val="left"/>
+      <w:pPr>
+        <w:tabs>
+          <w:tab w:val="num" w:pos="1440"/>
+        </w:tabs>
+        <w:ind w:left="1440" w:hanging="360"/>
+      </w:pPr>
+    </w:lvl>
+    <w:lvl w:ilvl="2" w:tentative="1">
+      <w:start w:val="1"/>
+      <w:numFmt w:val="decimal"/>
+      <w:lvlText w:val="%3."/>
+      <w:lvlJc w:val="left"/>
+      <w:pPr>
+        <w:tabs>
+          <w:tab w:val="num" w:pos="2160"/>
+        </w:tabs>
+        <w:ind w:left="2160" w:hanging="360"/>
+      </w:pPr>
+    </w:lvl>
+    <w:lvl w:ilvl="3" w:tentative="1">
+      <w:start w:val="1"/>
+      <w:numFmt w:val="decimal"/>
+      <w:lvlText w:val="%4."/>
+      <w:lvlJc w:val="left"/>
+      <w:pPr>
+        <w:tabs>
+          <w:tab w:val="num" w:pos="2880"/>
+        </w:tabs>
+        <w:ind w:left="2880" w:hanging="360"/>
+      </w:pPr>
+    </w:lvl>
+    <w:lvl w:ilvl="4" w:tentative="1">
+      <w:start w:val="1"/>
+      <w:numFmt w:val="decimal"/>
+      <w:lvlText w:val="%5."/>
+      <w:lvlJc w:val="left"/>
+      <w:pPr>
+        <w:tabs>
+          <w:tab w:val="num" w:pos="3600"/>
+        </w:tabs>
+        <w:ind w:left="3600" w:hanging="360"/>
+      </w:pPr>
+    </w:lvl>
+    <w:lvl w:ilvl="5" w:tentative="1">
+      <w:start w:val="1"/>
+      <w:numFmt w:val="decimal"/>
+      <w:lvlText w:val="%6."/>
+      <w:lvlJc w:val="left"/>
+      <w:pPr>
+        <w:tabs>
+          <w:tab w:val="num" w:pos="4320"/>
+        </w:tabs>
+        <w:ind w:left="4320" w:hanging="360"/>
+      </w:pPr>
+    </w:lvl>
+    <w:lvl w:ilvl="6" w:tentative="1">
+      <w:start w:val="1"/>
+      <w:numFmt w:val="decimal"/>
+      <w:lvlText w:val="%7."/>
+      <w:lvlJc w:val="left"/>
+      <w:pPr>
+        <w:tabs>
+          <w:tab w:val="num" w:pos="5040"/>
+        </w:tabs>
+        <w:ind w:left="5040" w:hanging="360"/>
+      </w:pPr>
+    </w:lvl>
+    <w:lvl w:ilvl="7" w:tentative="1">
+      <w:start w:val="1"/>
+      <w:numFmt w:val="decimal"/>
+      <w:lvlText w:val="%8."/>
+      <w:lvlJc w:val="left"/>
+      <w:pPr>
+        <w:tabs>
+          <w:tab w:val="num" w:pos="5760"/>
+        </w:tabs>
+        <w:ind w:left="5760" w:hanging="360"/>
+      </w:pPr>
+    </w:lvl>
+    <w:lvl w:ilvl="8" w:tentative="1">
+      <w:start w:val="1"/>
+      <w:numFmt w:val="decimal"/>
+      <w:lvlText w:val="%9."/>
+      <w:lvlJc w:val="left"/>
+      <w:pPr>
+        <w:tabs>
+          <w:tab w:val="num" w:pos="6480"/>
+        </w:tabs>
+        <w:ind w:left="6480" w:hanging="360"/>
+      </w:pPr>
+    </w:lvl>
+  </w:abstractNum>
+  <w:num w:numId="1">
+    <w:abstractNumId w:val="0"/>
+  </w:num>
+</w:numbering>
 </file>
 
 <file path=word/styles.xml><?xml version="1.0" encoding="utf-8"?>
@@ -3067,6 +3866,25 @@
     <w:name w:val="Normal"/>
     <w:qFormat/>
   </w:style>
+  <w:style w:type="paragraph" w:styleId="Heading3">
+    <w:name w:val="heading 3"/>
+    <w:basedOn w:val="Normal"/>
+    <w:link w:val="Heading3Char"/>
+    <w:uiPriority w:val="9"/>
+    <w:qFormat/>
+    <w:rsid w:val="003A6DF4"/>
+    <w:pPr>
+      <w:spacing w:before="100" w:beforeAutospacing="1" w:after="100" w:afterAutospacing="1" w:line="240" w:lineRule="auto"/>
+      <w:outlineLvl w:val="2"/>
+    </w:pPr>
+    <w:rPr>
+      <w:rFonts w:ascii="Times New Roman" w:eastAsia="Times New Roman" w:hAnsi="Times New Roman" w:cs="Times New Roman"/>
+      <w:b/>
+      <w:bCs/>
+      <w:sz w:val="27"/>
+      <w:szCs w:val="27"/>
+    </w:rPr>
+  </w:style>
   <w:style w:type="character" w:default="1" w:styleId="DefaultParagraphFont">
     <w:name w:val="Default Paragraph Font"/>
     <w:uiPriority w:val="1"/>
@@ -3151,6 +3969,194 @@
       <w:i/>
       <w:iCs/>
     </w:rPr>
+  </w:style>
+  <w:style w:type="paragraph" w:styleId="NormalWeb">
+    <w:name w:val="Normal (Web)"/>
+    <w:basedOn w:val="Normal"/>
+    <w:uiPriority w:val="99"/>
+    <w:semiHidden/>
+    <w:unhideWhenUsed/>
+    <w:rsid w:val="003A6DF4"/>
+    <w:pPr>
+      <w:spacing w:before="100" w:beforeAutospacing="1" w:after="100" w:afterAutospacing="1" w:line="240" w:lineRule="auto"/>
+    </w:pPr>
+    <w:rPr>
+      <w:rFonts w:ascii="Times New Roman" w:eastAsia="Times New Roman" w:hAnsi="Times New Roman" w:cs="Times New Roman"/>
+      <w:sz w:val="24"/>
+      <w:szCs w:val="24"/>
+    </w:rPr>
+  </w:style>
+  <w:style w:type="paragraph" w:styleId="HTMLPreformatted">
+    <w:name w:val="HTML Preformatted"/>
+    <w:basedOn w:val="Normal"/>
+    <w:link w:val="HTMLPreformattedChar"/>
+    <w:uiPriority w:val="99"/>
+    <w:semiHidden/>
+    <w:unhideWhenUsed/>
+    <w:rsid w:val="003A6DF4"/>
+    <w:pPr>
+      <w:tabs>
+        <w:tab w:val="left" w:pos="916"/>
+        <w:tab w:val="left" w:pos="1832"/>
+        <w:tab w:val="left" w:pos="2748"/>
+        <w:tab w:val="left" w:pos="3664"/>
+        <w:tab w:val="left" w:pos="4580"/>
+        <w:tab w:val="left" w:pos="5496"/>
+        <w:tab w:val="left" w:pos="6412"/>
+        <w:tab w:val="left" w:pos="7328"/>
+        <w:tab w:val="left" w:pos="8244"/>
+        <w:tab w:val="left" w:pos="9160"/>
+        <w:tab w:val="left" w:pos="10076"/>
+        <w:tab w:val="left" w:pos="10992"/>
+        <w:tab w:val="left" w:pos="11908"/>
+        <w:tab w:val="left" w:pos="12824"/>
+        <w:tab w:val="left" w:pos="13740"/>
+        <w:tab w:val="left" w:pos="14656"/>
+      </w:tabs>
+      <w:spacing w:after="0" w:line="240" w:lineRule="auto"/>
+    </w:pPr>
+    <w:rPr>
+      <w:rFonts w:ascii="Courier New" w:eastAsia="Times New Roman" w:hAnsi="Courier New" w:cs="Courier New"/>
+      <w:sz w:val="20"/>
+      <w:szCs w:val="20"/>
+    </w:rPr>
+  </w:style>
+  <w:style w:type="character" w:customStyle="1" w:styleId="HTMLPreformattedChar">
+    <w:name w:val="HTML Preformatted Char"/>
+    <w:basedOn w:val="DefaultParagraphFont"/>
+    <w:link w:val="HTMLPreformatted"/>
+    <w:uiPriority w:val="99"/>
+    <w:semiHidden/>
+    <w:rsid w:val="003A6DF4"/>
+    <w:rPr>
+      <w:rFonts w:ascii="Courier New" w:eastAsia="Times New Roman" w:hAnsi="Courier New" w:cs="Courier New"/>
+      <w:sz w:val="20"/>
+      <w:szCs w:val="20"/>
+    </w:rPr>
+  </w:style>
+  <w:style w:type="character" w:customStyle="1" w:styleId="Heading3Char">
+    <w:name w:val="Heading 3 Char"/>
+    <w:basedOn w:val="DefaultParagraphFont"/>
+    <w:link w:val="Heading3"/>
+    <w:uiPriority w:val="9"/>
+    <w:rsid w:val="003A6DF4"/>
+    <w:rPr>
+      <w:rFonts w:ascii="Times New Roman" w:eastAsia="Times New Roman" w:hAnsi="Times New Roman" w:cs="Times New Roman"/>
+      <w:b/>
+      <w:bCs/>
+      <w:sz w:val="27"/>
+      <w:szCs w:val="27"/>
+    </w:rPr>
+  </w:style>
+  <w:style w:type="character" w:styleId="Hyperlink">
+    <w:name w:val="Hyperlink"/>
+    <w:basedOn w:val="DefaultParagraphFont"/>
+    <w:uiPriority w:val="99"/>
+    <w:semiHidden/>
+    <w:unhideWhenUsed/>
+    <w:rsid w:val="003A6DF4"/>
+    <w:rPr>
+      <w:color w:val="0000FF"/>
+      <w:u w:val="single"/>
+    </w:rPr>
+  </w:style>
+  <w:style w:type="character" w:customStyle="1" w:styleId="platform-windows">
+    <w:name w:val="platform-windows"/>
+    <w:basedOn w:val="DefaultParagraphFont"/>
+    <w:rsid w:val="003A6DF4"/>
+  </w:style>
+  <w:style w:type="character" w:customStyle="1" w:styleId="user-select-contain">
+    <w:name w:val="user-select-contain"/>
+    <w:basedOn w:val="DefaultParagraphFont"/>
+    <w:rsid w:val="003A6DF4"/>
+  </w:style>
+  <w:style w:type="character" w:customStyle="1" w:styleId="comment-copy">
+    <w:name w:val="comment-copy"/>
+    <w:basedOn w:val="DefaultParagraphFont"/>
+    <w:rsid w:val="0002327E"/>
+  </w:style>
+  <w:style w:type="paragraph" w:styleId="FootnoteText">
+    <w:name w:val="footnote text"/>
+    <w:basedOn w:val="Normal"/>
+    <w:link w:val="FootnoteTextChar"/>
+    <w:uiPriority w:val="99"/>
+    <w:semiHidden/>
+    <w:unhideWhenUsed/>
+    <w:rsid w:val="0002327E"/>
+    <w:pPr>
+      <w:spacing w:after="0" w:line="240" w:lineRule="auto"/>
+    </w:pPr>
+    <w:rPr>
+      <w:sz w:val="20"/>
+      <w:szCs w:val="20"/>
+    </w:rPr>
+  </w:style>
+  <w:style w:type="character" w:customStyle="1" w:styleId="FootnoteTextChar">
+    <w:name w:val="Footnote Text Char"/>
+    <w:basedOn w:val="DefaultParagraphFont"/>
+    <w:link w:val="FootnoteText"/>
+    <w:uiPriority w:val="99"/>
+    <w:semiHidden/>
+    <w:rsid w:val="0002327E"/>
+    <w:rPr>
+      <w:sz w:val="20"/>
+      <w:szCs w:val="20"/>
+    </w:rPr>
+  </w:style>
+  <w:style w:type="character" w:styleId="FootnoteReference">
+    <w:name w:val="footnote reference"/>
+    <w:basedOn w:val="DefaultParagraphFont"/>
+    <w:uiPriority w:val="99"/>
+    <w:semiHidden/>
+    <w:unhideWhenUsed/>
+    <w:rsid w:val="0002327E"/>
+    <w:rPr>
+      <w:vertAlign w:val="superscript"/>
+    </w:rPr>
+  </w:style>
+  <w:style w:type="paragraph" w:styleId="Header">
+    <w:name w:val="header"/>
+    <w:basedOn w:val="Normal"/>
+    <w:link w:val="HeaderChar"/>
+    <w:uiPriority w:val="99"/>
+    <w:unhideWhenUsed/>
+    <w:rsid w:val="0002327E"/>
+    <w:pPr>
+      <w:tabs>
+        <w:tab w:val="center" w:pos="4680"/>
+        <w:tab w:val="right" w:pos="9360"/>
+      </w:tabs>
+      <w:spacing w:after="0" w:line="240" w:lineRule="auto"/>
+    </w:pPr>
+  </w:style>
+  <w:style w:type="character" w:customStyle="1" w:styleId="HeaderChar">
+    <w:name w:val="Header Char"/>
+    <w:basedOn w:val="DefaultParagraphFont"/>
+    <w:link w:val="Header"/>
+    <w:uiPriority w:val="99"/>
+    <w:rsid w:val="0002327E"/>
+  </w:style>
+  <w:style w:type="paragraph" w:styleId="Footer">
+    <w:name w:val="footer"/>
+    <w:basedOn w:val="Normal"/>
+    <w:link w:val="FooterChar"/>
+    <w:uiPriority w:val="99"/>
+    <w:unhideWhenUsed/>
+    <w:rsid w:val="0002327E"/>
+    <w:pPr>
+      <w:tabs>
+        <w:tab w:val="center" w:pos="4680"/>
+        <w:tab w:val="right" w:pos="9360"/>
+      </w:tabs>
+      <w:spacing w:after="0" w:line="240" w:lineRule="auto"/>
+    </w:pPr>
+  </w:style>
+  <w:style w:type="character" w:customStyle="1" w:styleId="FooterChar">
+    <w:name w:val="Footer Char"/>
+    <w:basedOn w:val="DefaultParagraphFont"/>
+    <w:link w:val="Footer"/>
+    <w:uiPriority w:val="99"/>
+    <w:rsid w:val="0002327E"/>
   </w:style>
 </w:styles>
 </file>
@@ -3414,4 +4420,16 @@
     </a:ext>
   </a:extLst>
 </a:theme>
+</file>
+
+<file path=customXml/item1.xml><?xml version="1.0" encoding="utf-8"?>
+<b:Sources xmlns:b="http://schemas.openxmlformats.org/officeDocument/2006/bibliography" xmlns="http://schemas.openxmlformats.org/officeDocument/2006/bibliography" SelectedStyle="\APASixthEditionOfficeOnline.xsl" StyleName="APA" Version="6"/>
+</file>
+
+<file path=customXml/itemProps1.xml><?xml version="1.0" encoding="utf-8"?>
+<ds:datastoreItem xmlns:ds="http://schemas.openxmlformats.org/officeDocument/2006/customXml" ds:itemID="{0EF8473C-D929-42EB-9B79-56395355E961}">
+  <ds:schemaRefs>
+    <ds:schemaRef ds:uri="http://schemas.openxmlformats.org/officeDocument/2006/bibliography"/>
+  </ds:schemaRefs>
+</ds:datastoreItem>
 </file>
</xml_diff>